<commit_message>
DD update with RW descriptions
</commit_message>
<xml_diff>
--- a/DD/Architectures/DD-Emilio Capo.docx
+++ b/DD/Architectures/DD-Emilio Capo.docx
@@ -29,7 +29,7 @@
                     <pic:cNvPicPr/>
                   </pic:nvPicPr>
                   <pic:blipFill>
-                    <a:blip r:embed="rId7"/>
+                    <a:blip r:embed="rId8"/>
                     <a:stretch>
                       <a:fillRect/>
                     </a:stretch>
@@ -1663,7 +1663,7 @@
         </w:rPr>
         <w:t xml:space="preserve">API: </w:t>
       </w:r>
-      <w:hyperlink r:id="rId8" w:history="1">
+      <w:hyperlink r:id="rId9" w:history="1">
         <w:r>
           <w:rPr>
             <w:rFonts w:ascii="Cambria" w:hAnsi="Cambria" w:cs="Cambria"/>
@@ -3596,7 +3596,7 @@
                     <pic:cNvPicPr/>
                   </pic:nvPicPr>
                   <pic:blipFill>
-                    <a:blip r:embed="rId9" cstate="print">
+                    <a:blip r:embed="rId10" cstate="print">
                       <a:extLst>
                         <a:ext uri="{28A0092B-C50C-407E-A947-70E740481C1C}">
                           <a14:useLocalDpi xmlns:a14="http://schemas.microsoft.com/office/drawing/2010/main" val="0"/>
@@ -5312,7 +5312,7 @@
                     <pic:cNvPicPr/>
                   </pic:nvPicPr>
                   <pic:blipFill>
-                    <a:blip r:embed="rId10" cstate="print">
+                    <a:blip r:embed="rId11" cstate="print">
                       <a:extLst>
                         <a:ext uri="{28A0092B-C50C-407E-A947-70E740481C1C}">
                           <a14:useLocalDpi xmlns:a14="http://schemas.microsoft.com/office/drawing/2010/main" val="0"/>
@@ -5449,7 +5449,7 @@
                     <pic:cNvPicPr/>
                   </pic:nvPicPr>
                   <pic:blipFill>
-                    <a:blip r:embed="rId11">
+                    <a:blip r:embed="rId12">
                       <a:extLst>
                         <a:ext uri="{28A0092B-C50C-407E-A947-70E740481C1C}">
                           <a14:useLocalDpi xmlns:a14="http://schemas.microsoft.com/office/drawing/2010/main" val="0"/>
@@ -5749,7 +5749,7 @@
                     <pic:cNvPicPr/>
                   </pic:nvPicPr>
                   <pic:blipFill>
-                    <a:blip r:embed="rId12" cstate="print">
+                    <a:blip r:embed="rId13" cstate="print">
                       <a:extLst>
                         <a:ext uri="{28A0092B-C50C-407E-A947-70E740481C1C}">
                           <a14:useLocalDpi xmlns:a14="http://schemas.microsoft.com/office/drawing/2010/main" val="0"/>
@@ -6096,7 +6096,7 @@
                     <pic:cNvPicPr/>
                   </pic:nvPicPr>
                   <pic:blipFill>
-                    <a:blip r:embed="rId13" cstate="print">
+                    <a:blip r:embed="rId14" cstate="print">
                       <a:extLst>
                         <a:ext uri="{28A0092B-C50C-407E-A947-70E740481C1C}">
                           <a14:useLocalDpi xmlns:a14="http://schemas.microsoft.com/office/drawing/2010/main" val="0"/>
@@ -6281,7 +6281,7 @@
                     <pic:cNvPicPr/>
                   </pic:nvPicPr>
                   <pic:blipFill>
-                    <a:blip r:embed="rId14" cstate="print">
+                    <a:blip r:embed="rId15" cstate="print">
                       <a:extLst>
                         <a:ext uri="{28A0092B-C50C-407E-A947-70E740481C1C}">
                           <a14:useLocalDpi xmlns:a14="http://schemas.microsoft.com/office/drawing/2010/main" val="0"/>
@@ -6573,21 +6573,60 @@
           <w:szCs w:val="28"/>
           <w:lang w:val="en-GB"/>
         </w:rPr>
-        <w:t>Since most interactions are quite redundant, mainly requiring the cooperation of the Computation Unit and the Data Layer services, this chapter only shows the most complex interactions, where the correct functioning of almost every component is required to provide a given feature.</w:t>
-      </w:r>
-    </w:p>
-    <w:p>
-      <w:pPr>
-        <w:rPr>
-          <w:lang w:val="en-GB"/>
-        </w:rPr>
-      </w:pPr>
-      <w:r>
-        <w:rPr>
-          <w:lang w:val="en-GB"/>
-        </w:rPr>
-        <w:br w:type="page"/>
-      </w:r>
+        <w:t>Since most interactions are quite redundant, mainly requiring the cooperation of the Computation Unit and the Data Layer services, this chapter only shows the most complex interactions, where the correct functioning of almost every component is requ</w:t>
+      </w:r>
+      <w:r>
+        <w:rPr>
+          <w:rFonts w:asciiTheme="majorHAnsi" w:hAnsiTheme="majorHAnsi"/>
+          <w:sz w:val="28"/>
+          <w:szCs w:val="28"/>
+          <w:lang w:val="en-GB"/>
+        </w:rPr>
+        <w:t xml:space="preserve">ired to provide a given feature, while for the </w:t>
+      </w:r>
+      <w:r>
+        <w:rPr>
+          <w:rFonts w:asciiTheme="majorHAnsi" w:hAnsiTheme="majorHAnsi"/>
+          <w:sz w:val="28"/>
+          <w:szCs w:val="28"/>
+          <w:lang w:val="en-GB"/>
+        </w:rPr>
+        <w:lastRenderedPageBreak/>
+        <w:t>simplest just</w:t>
+      </w:r>
+      <w:r>
+        <w:rPr>
+          <w:rFonts w:asciiTheme="majorHAnsi" w:hAnsiTheme="majorHAnsi"/>
+          <w:sz w:val="28"/>
+          <w:szCs w:val="28"/>
+          <w:lang w:val="en-GB"/>
+        </w:rPr>
+        <w:t xml:space="preserve"> some cases are shown in detail</w:t>
+      </w:r>
+      <w:r>
+        <w:rPr>
+          <w:rFonts w:asciiTheme="majorHAnsi" w:hAnsiTheme="majorHAnsi"/>
+          <w:sz w:val="28"/>
+          <w:szCs w:val="28"/>
+          <w:lang w:val="en-GB"/>
+        </w:rPr>
+        <w:t>, as the others can be easily derived from these ones.</w:t>
+      </w:r>
+    </w:p>
+    <w:p>
+      <w:pPr>
+        <w:autoSpaceDE w:val="0"/>
+        <w:autoSpaceDN w:val="0"/>
+        <w:adjustRightInd w:val="0"/>
+        <w:spacing w:after="0"/>
+        <w:ind w:left="2124"/>
+        <w:rPr>
+          <w:rFonts w:asciiTheme="majorHAnsi" w:hAnsiTheme="majorHAnsi"/>
+          <w:sz w:val="28"/>
+          <w:szCs w:val="28"/>
+          <w:lang w:val="en-GB"/>
+        </w:rPr>
+      </w:pPr>
     </w:p>
     <w:p>
       <w:pPr>
@@ -6604,7 +6643,6 @@
         <w:rPr>
           <w:lang w:val="en-GB"/>
         </w:rPr>
-        <w:lastRenderedPageBreak/>
         <w:tab/>
       </w:r>
       <w:r>
@@ -6665,7 +6703,7 @@
                     </pic:cNvPicPr>
                   </pic:nvPicPr>
                   <pic:blipFill>
-                    <a:blip r:embed="rId15">
+                    <a:blip r:embed="rId16">
                       <a:extLst>
                         <a:ext uri="{28A0092B-C50C-407E-A947-70E740481C1C}">
                           <a14:useLocalDpi xmlns:a14="http://schemas.microsoft.com/office/drawing/2010/main" val="0"/>
@@ -6699,6 +6737,137 @@
     </w:p>
     <w:p>
       <w:pPr>
+        <w:ind w:left="2124"/>
+        <w:rPr>
+          <w:sz w:val="28"/>
+          <w:szCs w:val="28"/>
+          <w:lang w:val="en-GB"/>
+        </w:rPr>
+      </w:pPr>
+      <w:r>
+        <w:rPr>
+          <w:sz w:val="28"/>
+          <w:szCs w:val="28"/>
+          <w:lang w:val="en-GB"/>
+        </w:rPr>
+        <w:t xml:space="preserve">The DECS asks to the API Manager to retrieve the information regarding the services status. </w:t>
+      </w:r>
+      <w:r>
+        <w:rPr>
+          <w:sz w:val="28"/>
+          <w:szCs w:val="28"/>
+          <w:lang w:val="en-GB"/>
+        </w:rPr>
+        <w:t>The API Manager gets a timestamp of the services, that is, the status of all services at a given point in time. In the case of weather forecast, it means getting the current weather condition, while in case of other services, it simply gets the information on the availability on those services (e.g. if the underground metro service is available, if there is a strike, etc.). Th</w:t>
+      </w:r>
+      <w:r>
+        <w:rPr>
+          <w:sz w:val="28"/>
+          <w:szCs w:val="28"/>
+          <w:lang w:val="en-GB"/>
+        </w:rPr>
+        <w:t>is</w:t>
+      </w:r>
+      <w:r>
+        <w:rPr>
+          <w:sz w:val="28"/>
+          <w:szCs w:val="28"/>
+          <w:lang w:val="en-GB"/>
+        </w:rPr>
+        <w:t xml:space="preserve"> information</w:t>
+      </w:r>
+      <w:r>
+        <w:rPr>
+          <w:sz w:val="28"/>
+          <w:szCs w:val="28"/>
+          <w:lang w:val="en-GB"/>
+        </w:rPr>
+        <w:t xml:space="preserve"> is</w:t>
+      </w:r>
+      <w:r>
+        <w:rPr>
+          <w:sz w:val="28"/>
+          <w:szCs w:val="28"/>
+          <w:lang w:val="en-GB"/>
+        </w:rPr>
+        <w:t xml:space="preserve"> returned to the DECS, which analyses </w:t>
+      </w:r>
+      <w:r>
+        <w:rPr>
+          <w:sz w:val="28"/>
+          <w:szCs w:val="28"/>
+          <w:lang w:val="en-GB"/>
+        </w:rPr>
+        <w:t>it</w:t>
+      </w:r>
+      <w:r>
+        <w:rPr>
+          <w:sz w:val="28"/>
+          <w:szCs w:val="28"/>
+          <w:lang w:val="en-GB"/>
+        </w:rPr>
+        <w:t xml:space="preserve"> to see if </w:t>
+      </w:r>
+      <w:r>
+        <w:rPr>
+          <w:sz w:val="28"/>
+          <w:szCs w:val="28"/>
+          <w:lang w:val="en-GB"/>
+        </w:rPr>
+        <w:t>it</w:t>
+      </w:r>
+      <w:r>
+        <w:rPr>
+          <w:sz w:val="28"/>
+          <w:szCs w:val="28"/>
+          <w:lang w:val="en-GB"/>
+        </w:rPr>
+        <w:t xml:space="preserve"> </w:t>
+      </w:r>
+      <w:r>
+        <w:rPr>
+          <w:sz w:val="28"/>
+          <w:szCs w:val="28"/>
+          <w:lang w:val="en-GB"/>
+        </w:rPr>
+        <w:t xml:space="preserve">reveals possible threats for the user itineraries (e.g. if it’s raining, users who were supposed to use the bicycle must be warned). If that’s the case, the DECS requests the Data Layer to hand a copy of the users list, which is fetched from the DBMS. At this point, for each user, the consistency of their itinerary is verified. </w:t>
+      </w:r>
+      <w:r>
+        <w:rPr>
+          <w:sz w:val="28"/>
+          <w:szCs w:val="28"/>
+          <w:lang w:val="en-GB"/>
+        </w:rPr>
+        <w:t xml:space="preserve">If their itineraries require modifications due to a change in the weather condition or availability of a given service, then </w:t>
+      </w:r>
+      <w:r>
+        <w:rPr>
+          <w:sz w:val="28"/>
+          <w:szCs w:val="28"/>
+          <w:lang w:val="en-GB"/>
+        </w:rPr>
+        <w:lastRenderedPageBreak/>
+        <w:t xml:space="preserve">the DECS prepares a notification to the user and sends it through the Notification Service provided by the User Service Unit. At this point it’s up to the user to ask the system to compute </w:t>
+      </w:r>
+      <w:r>
+        <w:rPr>
+          <w:sz w:val="28"/>
+          <w:szCs w:val="28"/>
+          <w:lang w:val="en-GB"/>
+        </w:rPr>
+        <w:t xml:space="preserve">a new </w:t>
+      </w:r>
+      <w:r>
+        <w:rPr>
+          <w:sz w:val="28"/>
+          <w:szCs w:val="28"/>
+          <w:lang w:val="en-GB"/>
+        </w:rPr>
+        <w:t>itinerary.</w:t>
+      </w:r>
+    </w:p>
+    <w:p>
+      <w:pPr>
         <w:spacing w:line="360" w:lineRule="auto"/>
         <w:rPr>
           <w:lang w:val="en-GB"/>
@@ -6756,7 +6925,7 @@
                     </pic:cNvPicPr>
                   </pic:nvPicPr>
                   <pic:blipFill>
-                    <a:blip r:embed="rId16">
+                    <a:blip r:embed="rId17">
                       <a:extLst>
                         <a:ext uri="{28A0092B-C50C-407E-A947-70E740481C1C}">
                           <a14:useLocalDpi xmlns:a14="http://schemas.microsoft.com/office/drawing/2010/main" val="0"/>
@@ -6790,6 +6959,344 @@
     </w:p>
     <w:p>
       <w:pPr>
+        <w:ind w:left="2124"/>
+        <w:rPr>
+          <w:rFonts w:ascii="Cambria-Bold" w:hAnsi="Cambria-Bold" w:cs="Cambria-Bold"/>
+          <w:bCs/>
+          <w:sz w:val="28"/>
+          <w:szCs w:val="28"/>
+          <w:lang w:val="en-GB"/>
+        </w:rPr>
+      </w:pPr>
+      <w:r>
+        <w:rPr>
+          <w:rFonts w:ascii="Cambria-Bold" w:hAnsi="Cambria-Bold" w:cs="Cambria-Bold"/>
+          <w:bCs/>
+          <w:sz w:val="28"/>
+          <w:szCs w:val="28"/>
+          <w:lang w:val="en-GB"/>
+        </w:rPr>
+        <w:t xml:space="preserve">Starting from the Presentation Layer (either from the desktop application or the mobile application, as it’s irrelevant), a request of computation is forwarded to the User Service Unit, which notifies the Computation Unit of the request to compute a new itinerary coming from a certain user. At this point, the Computation Unit begins an information gathering phase: first, through the Data Layer, the Computation Unit asks to retrieve the calendar and preferences related to that user. Then, if necessary, the Computation Unit might ask the user for some details, through the User Service Unit. like specified in the algorithm section. At this point, the Computation Unit has all it needs, so a computation phase starts where, in loop, many different services are used to compute the different possible paths. When a list of potential itineraries is ready, it is immediately forwarded to the user through the User Service Unit. After making his choice, the itinerary is </w:t>
+      </w:r>
+      <w:r>
+        <w:rPr>
+          <w:rFonts w:ascii="Cambria-Bold" w:hAnsi="Cambria-Bold" w:cs="Cambria-Bold"/>
+          <w:bCs/>
+          <w:sz w:val="28"/>
+          <w:szCs w:val="28"/>
+          <w:lang w:val="en-GB"/>
+        </w:rPr>
+        <w:lastRenderedPageBreak/>
+        <w:t xml:space="preserve">saved into the DBMS through the Data Layer and </w:t>
+      </w:r>
+      <w:r>
+        <w:rPr>
+          <w:rFonts w:ascii="Cambria-Bold" w:hAnsi="Cambria-Bold" w:cs="Cambria-Bold"/>
+          <w:bCs/>
+          <w:sz w:val="28"/>
+          <w:szCs w:val="28"/>
+          <w:lang w:val="en-GB"/>
+        </w:rPr>
+        <w:t>the selected itinerary is showed to the user.</w:t>
+      </w:r>
+      <w:r>
+        <w:rPr>
+          <w:rFonts w:ascii="Cambria-Bold" w:hAnsi="Cambria-Bold" w:cs="Cambria-Bold"/>
+          <w:bCs/>
+          <w:sz w:val="28"/>
+          <w:szCs w:val="28"/>
+          <w:lang w:val="en-GB"/>
+        </w:rPr>
+        <w:t xml:space="preserve"> </w:t>
+      </w:r>
+    </w:p>
+    <w:p>
+      <w:pPr>
+        <w:ind w:left="2124"/>
+        <w:rPr>
+          <w:rFonts w:asciiTheme="majorHAnsi" w:hAnsiTheme="majorHAnsi"/>
+          <w:b/>
+          <w:i/>
+          <w:sz w:val="32"/>
+          <w:szCs w:val="32"/>
+          <w:lang w:val="en-GB"/>
+        </w:rPr>
+      </w:pPr>
+      <w:r>
+        <w:rPr>
+          <w:rFonts w:asciiTheme="majorHAnsi" w:hAnsiTheme="majorHAnsi"/>
+          <w:b/>
+          <w:i/>
+          <w:sz w:val="32"/>
+          <w:szCs w:val="32"/>
+          <w:lang w:val="en-GB"/>
+        </w:rPr>
+        <w:t>Login Procedure</w:t>
+      </w:r>
+    </w:p>
+    <w:p>
+      <w:pPr>
+        <w:rPr>
+          <w:rFonts w:ascii="Cambria-Bold" w:hAnsi="Cambria-Bold" w:cs="Cambria-Bold"/>
+          <w:bCs/>
+          <w:sz w:val="28"/>
+          <w:szCs w:val="28"/>
+          <w:lang w:val="en-GB"/>
+        </w:rPr>
+      </w:pPr>
+      <w:r>
+        <w:rPr>
+          <w:rFonts w:asciiTheme="majorHAnsi" w:hAnsiTheme="majorHAnsi"/>
+          <w:noProof/>
+          <w:sz w:val="28"/>
+          <w:szCs w:val="28"/>
+          <w:lang w:val="en-GB"/>
+        </w:rPr>
+        <w:drawing>
+          <wp:inline distT="0" distB="0" distL="0" distR="0" wp14:anchorId="63514DE5" wp14:editId="216E10A5">
+            <wp:extent cx="6119495" cy="2096135"/>
+            <wp:effectExtent l="0" t="0" r="0" b="0"/>
+            <wp:docPr id="11" name="Immagine 11" descr="C:\Users\Emilio\AppData\Local\Microsoft\Windows\INetCache\Content.Word\login_procedure.jpg"/>
+            <wp:cNvGraphicFramePr>
+              <a:graphicFrameLocks xmlns:a="http://schemas.openxmlformats.org/drawingml/2006/main" noChangeAspect="1"/>
+            </wp:cNvGraphicFramePr>
+            <a:graphic xmlns:a="http://schemas.openxmlformats.org/drawingml/2006/main">
+              <a:graphicData uri="http://schemas.openxmlformats.org/drawingml/2006/picture">
+                <pic:pic xmlns:pic="http://schemas.openxmlformats.org/drawingml/2006/picture">
+                  <pic:nvPicPr>
+                    <pic:cNvPr id="0" name="Picture 2" descr="C:\Users\Emilio\AppData\Local\Microsoft\Windows\INetCache\Content.Word\login_procedure.jpg"/>
+                    <pic:cNvPicPr>
+                      <a:picLocks noChangeAspect="1" noChangeArrowheads="1"/>
+                    </pic:cNvPicPr>
+                  </pic:nvPicPr>
+                  <pic:blipFill>
+                    <a:blip r:embed="rId18">
+                      <a:extLst>
+                        <a:ext uri="{28A0092B-C50C-407E-A947-70E740481C1C}">
+                          <a14:useLocalDpi xmlns:a14="http://schemas.microsoft.com/office/drawing/2010/main" val="0"/>
+                        </a:ext>
+                      </a:extLst>
+                    </a:blip>
+                    <a:srcRect/>
+                    <a:stretch>
+                      <a:fillRect/>
+                    </a:stretch>
+                  </pic:blipFill>
+                  <pic:spPr bwMode="auto">
+                    <a:xfrm>
+                      <a:off x="0" y="0"/>
+                      <a:ext cx="6119495" cy="2096135"/>
+                    </a:xfrm>
+                    <a:prstGeom prst="rect">
+                      <a:avLst/>
+                    </a:prstGeom>
+                    <a:noFill/>
+                    <a:ln>
+                      <a:noFill/>
+                    </a:ln>
+                  </pic:spPr>
+                </pic:pic>
+              </a:graphicData>
+            </a:graphic>
+          </wp:inline>
+        </w:drawing>
+      </w:r>
+    </w:p>
+    <w:p>
+      <w:pPr>
+        <w:ind w:left="2124"/>
+        <w:rPr>
+          <w:rFonts w:ascii="Cambria-Bold" w:hAnsi="Cambria-Bold" w:cs="Cambria-Bold"/>
+          <w:bCs/>
+          <w:sz w:val="28"/>
+          <w:szCs w:val="28"/>
+          <w:lang w:val="en-GB"/>
+        </w:rPr>
+      </w:pPr>
+      <w:r>
+        <w:rPr>
+          <w:rFonts w:ascii="Cambria-Bold" w:hAnsi="Cambria-Bold" w:cs="Cambria-Bold"/>
+          <w:bCs/>
+          <w:sz w:val="28"/>
+          <w:szCs w:val="28"/>
+          <w:lang w:val="en-GB"/>
+        </w:rPr>
+        <w:t>This procedure is one of the simplest in our system. Through the login service provided by the User Service Unit, a login request is sent to the Computation Unit. Upon receiving the password retrieved from the DBMS through the Data Layer, the Computation Unit checks the validity of the login and the result is sent to the Presentation Layer through the User Service Unit.</w:t>
+      </w:r>
+    </w:p>
+    <w:p>
+      <w:pPr>
+        <w:ind w:left="2124"/>
+        <w:rPr>
+          <w:rFonts w:asciiTheme="majorHAnsi" w:hAnsiTheme="majorHAnsi"/>
+          <w:b/>
+          <w:i/>
+          <w:sz w:val="32"/>
+          <w:szCs w:val="32"/>
+          <w:lang w:val="en-GB"/>
+        </w:rPr>
+      </w:pPr>
+      <w:r>
+        <w:rPr>
+          <w:rFonts w:asciiTheme="majorHAnsi" w:hAnsiTheme="majorHAnsi"/>
+          <w:b/>
+          <w:i/>
+          <w:sz w:val="32"/>
+          <w:szCs w:val="32"/>
+          <w:lang w:val="en-GB"/>
+        </w:rPr>
+        <w:t>Registration</w:t>
+      </w:r>
+      <w:r>
+        <w:rPr>
+          <w:rFonts w:asciiTheme="majorHAnsi" w:hAnsiTheme="majorHAnsi"/>
+          <w:b/>
+          <w:i/>
+          <w:sz w:val="32"/>
+          <w:szCs w:val="32"/>
+          <w:lang w:val="en-GB"/>
+        </w:rPr>
+        <w:t xml:space="preserve"> Procedure</w:t>
+      </w:r>
+    </w:p>
+    <w:p>
+      <w:pPr>
+        <w:rPr>
+          <w:rFonts w:ascii="Cambria-Bold" w:hAnsi="Cambria-Bold" w:cs="Cambria-Bold"/>
+          <w:bCs/>
+          <w:sz w:val="28"/>
+          <w:szCs w:val="28"/>
+          <w:lang w:val="en-GB"/>
+        </w:rPr>
+      </w:pPr>
+      <w:r>
+        <w:rPr>
+          <w:rFonts w:ascii="Cambria-Bold" w:hAnsi="Cambria-Bold" w:cs="Cambria-Bold"/>
+          <w:bCs/>
+          <w:noProof/>
+          <w:sz w:val="28"/>
+          <w:szCs w:val="28"/>
+          <w:lang w:val="en-GB"/>
+        </w:rPr>
+        <w:drawing>
+          <wp:inline distT="0" distB="0" distL="0" distR="0" wp14:anchorId="4675DFD4" wp14:editId="3CC0EF59">
+            <wp:extent cx="6119495" cy="2391410"/>
+            <wp:effectExtent l="0" t="0" r="0" b="8890"/>
+            <wp:docPr id="12" name="Immagine 12" descr="C:\Users\Emilio\AppData\Local\Microsoft\Windows\INetCache\Content.Word\registration_procedure.jpg"/>
+            <wp:cNvGraphicFramePr>
+              <a:graphicFrameLocks xmlns:a="http://schemas.openxmlformats.org/drawingml/2006/main" noChangeAspect="1"/>
+            </wp:cNvGraphicFramePr>
+            <a:graphic xmlns:a="http://schemas.openxmlformats.org/drawingml/2006/main">
+              <a:graphicData uri="http://schemas.openxmlformats.org/drawingml/2006/picture">
+                <pic:pic xmlns:pic="http://schemas.openxmlformats.org/drawingml/2006/picture">
+                  <pic:nvPicPr>
+                    <pic:cNvPr id="0" name="Picture 3" descr="C:\Users\Emilio\AppData\Local\Microsoft\Windows\INetCache\Content.Word\registration_procedure.jpg"/>
+                    <pic:cNvPicPr>
+                      <a:picLocks noChangeAspect="1" noChangeArrowheads="1"/>
+                    </pic:cNvPicPr>
+                  </pic:nvPicPr>
+                  <pic:blipFill>
+                    <a:blip r:embed="rId19">
+                      <a:extLst>
+                        <a:ext uri="{28A0092B-C50C-407E-A947-70E740481C1C}">
+                          <a14:useLocalDpi xmlns:a14="http://schemas.microsoft.com/office/drawing/2010/main" val="0"/>
+                        </a:ext>
+                      </a:extLst>
+                    </a:blip>
+                    <a:srcRect/>
+                    <a:stretch>
+                      <a:fillRect/>
+                    </a:stretch>
+                  </pic:blipFill>
+                  <pic:spPr bwMode="auto">
+                    <a:xfrm>
+                      <a:off x="0" y="0"/>
+                      <a:ext cx="6119495" cy="2391410"/>
+                    </a:xfrm>
+                    <a:prstGeom prst="rect">
+                      <a:avLst/>
+                    </a:prstGeom>
+                    <a:noFill/>
+                    <a:ln>
+                      <a:noFill/>
+                    </a:ln>
+                  </pic:spPr>
+                </pic:pic>
+              </a:graphicData>
+            </a:graphic>
+          </wp:inline>
+        </w:drawing>
+      </w:r>
+    </w:p>
+    <w:p>
+      <w:pPr>
+        <w:ind w:left="2124"/>
+        <w:rPr>
+          <w:rFonts w:ascii="Cambria-Bold" w:hAnsi="Cambria-Bold" w:cs="Cambria-Bold"/>
+          <w:bCs/>
+          <w:sz w:val="28"/>
+          <w:szCs w:val="28"/>
+          <w:lang w:val="en-GB"/>
+        </w:rPr>
+      </w:pPr>
+      <w:r>
+        <w:rPr>
+          <w:rFonts w:ascii="Cambria-Bold" w:hAnsi="Cambria-Bold" w:cs="Cambria-Bold"/>
+          <w:bCs/>
+          <w:sz w:val="28"/>
+          <w:szCs w:val="28"/>
+          <w:lang w:val="en-GB"/>
+        </w:rPr>
+        <w:t xml:space="preserve">This procedure is quite </w:t>
+      </w:r>
+      <w:proofErr w:type="gramStart"/>
+      <w:r>
+        <w:rPr>
+          <w:rFonts w:ascii="Cambria-Bold" w:hAnsi="Cambria-Bold" w:cs="Cambria-Bold"/>
+          <w:bCs/>
+          <w:sz w:val="28"/>
+          <w:szCs w:val="28"/>
+          <w:lang w:val="en-GB"/>
+        </w:rPr>
+        <w:t>similar to</w:t>
+      </w:r>
+      <w:proofErr w:type="gramEnd"/>
+      <w:r>
+        <w:rPr>
+          <w:rFonts w:ascii="Cambria-Bold" w:hAnsi="Cambria-Bold" w:cs="Cambria-Bold"/>
+          <w:bCs/>
+          <w:sz w:val="28"/>
+          <w:szCs w:val="28"/>
+          <w:lang w:val="en-GB"/>
+        </w:rPr>
+        <w:t xml:space="preserve"> the login procedure, except it also requires storing data onto the database.</w:t>
+      </w:r>
+      <w:r>
+        <w:rPr>
+          <w:rFonts w:ascii="Cambria-Bold" w:hAnsi="Cambria-Bold" w:cs="Cambria-Bold"/>
+          <w:bCs/>
+          <w:sz w:val="28"/>
+          <w:szCs w:val="28"/>
+          <w:lang w:val="en-GB"/>
+        </w:rPr>
+        <w:t xml:space="preserve"> In fact, after receiving the registration computation request forwarded by the User Service Unit, the Computation Unit looks for the username of the user who’s trying to register onto the database. If the username is </w:t>
+      </w:r>
+      <w:r>
+        <w:rPr>
+          <w:rFonts w:ascii="Cambria-Bold" w:hAnsi="Cambria-Bold" w:cs="Cambria-Bold"/>
+          <w:bCs/>
+          <w:sz w:val="28"/>
+          <w:szCs w:val="28"/>
+          <w:lang w:val="en-GB"/>
+        </w:rPr>
+        <w:lastRenderedPageBreak/>
+        <w:t>not found, the user can be registered, otherwise the user is notified of the issue.</w:t>
+      </w:r>
+      <w:bookmarkStart w:id="1" w:name="_GoBack"/>
+      <w:bookmarkEnd w:id="1"/>
+    </w:p>
+    <w:p>
+      <w:pPr>
         <w:rPr>
           <w:rFonts w:ascii="Cambria-Bold" w:hAnsi="Cambria-Bold" w:cs="Cambria-Bold"/>
           <w:b/>
@@ -6799,9 +7306,7 @@
           <w:lang w:val="en-GB"/>
         </w:rPr>
       </w:pPr>
-    </w:p>
-    <w:p>
-      <w:pPr>
+      <w:r>
         <w:rPr>
           <w:rFonts w:ascii="Cambria-Bold" w:hAnsi="Cambria-Bold" w:cs="Cambria-Bold"/>
           <w:b/>
@@ -6810,19 +7315,6 @@
           <w:szCs w:val="44"/>
           <w:lang w:val="en-GB"/>
         </w:rPr>
-      </w:pPr>
-      <w:bookmarkStart w:id="1" w:name="_GoBack"/>
-      <w:bookmarkEnd w:id="1"/>
-      <w:r>
-        <w:rPr>
-          <w:rFonts w:ascii="Cambria-Bold" w:hAnsi="Cambria-Bold" w:cs="Cambria-Bold"/>
-          <w:b/>
-          <w:bCs/>
-          <w:sz w:val="44"/>
-          <w:szCs w:val="44"/>
-          <w:lang w:val="en-GB"/>
-        </w:rPr>
-        <w:lastRenderedPageBreak/>
         <w:t>7</w:t>
       </w:r>
       <w:r>
@@ -9267,7 +9759,7 @@
       </w:pPr>
     </w:p>
     <w:sectPr>
-      <w:footerReference w:type="default" r:id="rId17"/>
+      <w:footerReference w:type="default" r:id="rId20"/>
       <w:pgSz w:w="11906" w:h="16838"/>
       <w:pgMar w:top="1417" w:right="1134" w:bottom="1134" w:left="1134" w:header="708" w:footer="708" w:gutter="0"/>
       <w:cols w:space="708"/>
@@ -9312,7 +9804,6 @@
         <w:docPartUnique/>
       </w:docPartObj>
     </w:sdtPr>
-    <w:sdtEndPr/>
     <w:sdtContent>
       <w:p>
         <w:pPr>
@@ -9332,7 +9823,7 @@
           <w:rPr>
             <w:noProof/>
           </w:rPr>
-          <w:t>15</w:t>
+          <w:t>16</w:t>
         </w:r>
         <w:r>
           <w:fldChar w:fldCharType="end"/>
@@ -11683,4 +12174,16 @@
   <a:objectDefaults/>
   <a:extraClrSchemeLst/>
 </a:theme>
+</file>
+
+<file path=customXml/item1.xml><?xml version="1.0" encoding="utf-8"?>
+<b:Sources xmlns:b="http://schemas.openxmlformats.org/officeDocument/2006/bibliography" xmlns="http://schemas.openxmlformats.org/officeDocument/2006/bibliography" SelectedStyle="\APASixthEditionOfficeOnline.xsl" StyleName="APA" Version="6"/>
+</file>
+
+<file path=customXml/itemProps1.xml><?xml version="1.0" encoding="utf-8"?>
+<ds:datastoreItem xmlns:ds="http://schemas.openxmlformats.org/officeDocument/2006/customXml" ds:itemID="{9CC4D954-0F3D-4506-8D70-3564B2F04D14}">
+  <ds:schemaRefs>
+    <ds:schemaRef ds:uri="http://schemas.openxmlformats.org/officeDocument/2006/bibliography"/>
+  </ds:schemaRefs>
+</ds:datastoreItem>
 </file>
</xml_diff>